<commit_message>
modify the iteration plan and add a iteration report
</commit_message>
<xml_diff>
--- a/第15小组迭代计划.docx
+++ b/第15小组迭代计划.docx
@@ -1689,9 +1689,168 @@
                   </w:pPr>
                   <w:r>
                     <w:rPr>
+                      <w:rFonts w:hint="eastAsia"/>
                       <w:sz w:val="24"/>
                       <w:szCs w:val="24"/>
                     </w:rPr>
+                    <w:t>7</w:t>
+                  </w:r>
+                </w:p>
+              </w:tc>
+              <w:tc>
+                <w:tcPr>
+                  <w:tcW w:w="3476" w:type="dxa"/>
+                  <w:shd w:val="clear" w:color="auto" w:fill="auto"/>
+                </w:tcPr>
+                <w:p>
+                  <w:pPr>
+                    <w:adjustRightInd w:val="0"/>
+                    <w:snapToGrid w:val="0"/>
+                    <w:spacing w:line="460" w:lineRule="atLeast"/>
+                    <w:jc w:val="center"/>
+                    <w:rPr>
+                      <w:szCs w:val="21"/>
+                      <w:lang w:eastAsia="zh-Hans"/>
+                    </w:rPr>
+                  </w:pPr>
+                  <w:r>
+                    <w:rPr>
+                      <w:rFonts w:hint="eastAsia"/>
+                      <w:szCs w:val="21"/>
+                    </w:rPr>
+                    <w:t>讨论</w:t>
+                  </w:r>
+                  <w:r>
+                    <w:rPr>
+                      <w:szCs w:val="21"/>
+                      <w:lang w:eastAsia="zh-Hans"/>
+                    </w:rPr>
+                    <w:t>选择前后端编写语言和编译工具，并进行学习</w:t>
+                  </w:r>
+                </w:p>
+              </w:tc>
+              <w:tc>
+                <w:tcPr>
+                  <w:tcW w:w="2091" w:type="dxa"/>
+                  <w:shd w:val="clear" w:color="auto" w:fill="auto"/>
+                </w:tcPr>
+                <w:p>
+                  <w:pPr>
+                    <w:adjustRightInd w:val="0"/>
+                    <w:snapToGrid w:val="0"/>
+                    <w:spacing w:line="460" w:lineRule="atLeast"/>
+                    <w:jc w:val="center"/>
+                    <w:rPr>
+                      <w:szCs w:val="21"/>
+                    </w:rPr>
+                  </w:pPr>
+                  <w:r>
+                    <w:rPr>
+                      <w:rFonts w:hint="eastAsia"/>
+                      <w:szCs w:val="21"/>
+                    </w:rPr>
+                    <w:t>3</w:t>
+                  </w:r>
+                  <w:r>
+                    <w:rPr>
+                      <w:rFonts w:hint="eastAsia"/>
+                      <w:szCs w:val="21"/>
+                    </w:rPr>
+                    <w:t>月</w:t>
+                  </w:r>
+                  <w:r>
+                    <w:rPr>
+                      <w:rFonts w:hint="eastAsia"/>
+                      <w:szCs w:val="21"/>
+                    </w:rPr>
+                    <w:t>2</w:t>
+                  </w:r>
+                  <w:r>
+                    <w:rPr>
+                      <w:rFonts w:hint="eastAsia"/>
+                      <w:szCs w:val="21"/>
+                    </w:rPr>
+                    <w:t>日～</w:t>
+                  </w:r>
+                  <w:r>
+                    <w:rPr>
+                      <w:rFonts w:hint="eastAsia"/>
+                      <w:szCs w:val="21"/>
+                    </w:rPr>
+                    <w:t>3</w:t>
+                  </w:r>
+                  <w:r>
+                    <w:rPr>
+                      <w:rFonts w:hint="eastAsia"/>
+                      <w:szCs w:val="21"/>
+                    </w:rPr>
+                    <w:t>月</w:t>
+                  </w:r>
+                  <w:r>
+                    <w:rPr>
+                      <w:szCs w:val="21"/>
+                    </w:rPr>
+                    <w:t>6</w:t>
+                  </w:r>
+                  <w:r>
+                    <w:rPr>
+                      <w:rFonts w:hint="eastAsia"/>
+                      <w:szCs w:val="21"/>
+                    </w:rPr>
+                    <w:t>日</w:t>
+                  </w:r>
+                </w:p>
+              </w:tc>
+              <w:tc>
+                <w:tcPr>
+                  <w:tcW w:w="2091" w:type="dxa"/>
+                  <w:shd w:val="clear" w:color="auto" w:fill="auto"/>
+                </w:tcPr>
+                <w:p>
+                  <w:pPr>
+                    <w:adjustRightInd w:val="0"/>
+                    <w:snapToGrid w:val="0"/>
+                    <w:spacing w:line="460" w:lineRule="atLeast"/>
+                    <w:jc w:val="center"/>
+                    <w:rPr>
+                      <w:rFonts w:hint="eastAsia"/>
+                      <w:szCs w:val="21"/>
+                    </w:rPr>
+                  </w:pPr>
+                  <w:r>
+                    <w:rPr>
+                      <w:rFonts w:hint="eastAsia"/>
+                      <w:szCs w:val="21"/>
+                    </w:rPr>
+                    <w:t>全体人员</w:t>
+                  </w:r>
+                </w:p>
+              </w:tc>
+            </w:tr>
+            <w:tr>
+              <w:tc>
+                <w:tcPr>
+                  <w:tcW w:w="704" w:type="dxa"/>
+                  <w:shd w:val="clear" w:color="auto" w:fill="auto"/>
+                </w:tcPr>
+                <w:p>
+                  <w:pPr>
+                    <w:adjustRightInd w:val="0"/>
+                    <w:snapToGrid w:val="0"/>
+                    <w:spacing w:line="460" w:lineRule="atLeast"/>
+                    <w:jc w:val="center"/>
+                    <w:rPr>
+                      <w:rFonts w:hint="eastAsia"/>
+                      <w:sz w:val="24"/>
+                      <w:szCs w:val="24"/>
+                    </w:rPr>
+                  </w:pPr>
+                  <w:r>
+                    <w:rPr>
+                      <w:rFonts w:hint="eastAsia"/>
+                      <w:sz w:val="24"/>
+                      <w:szCs w:val="24"/>
+                    </w:rPr>
                     <w:t>8</w:t>
                   </w:r>
                 </w:p>
@@ -1708,15 +1867,567 @@
                     <w:spacing w:line="460" w:lineRule="atLeast"/>
                     <w:jc w:val="center"/>
                     <w:rPr>
-                      <w:szCs w:val="21"/>
-                    </w:rPr>
-                  </w:pPr>
-                  <w:r>
-                    <w:rPr>
-                      <w:rFonts w:hint="eastAsia"/>
-                      <w:szCs w:val="21"/>
-                    </w:rPr>
-                    <w:t>完善《旅游景点的模糊推荐前景文档》、《</w:t>
+                      <w:rFonts w:hint="eastAsia"/>
+                      <w:szCs w:val="21"/>
+                    </w:rPr>
+                  </w:pPr>
+                  <w:r>
+                    <w:rPr>
+                      <w:szCs w:val="21"/>
+                      <w:lang w:eastAsia="zh-Hans"/>
+                    </w:rPr>
+                    <w:t>制作</w:t>
+                  </w:r>
+                  <w:r>
+                    <w:rPr>
+                      <w:szCs w:val="21"/>
+                      <w:lang w:eastAsia="zh-Hans"/>
+                    </w:rPr>
+                    <w:t>app</w:t>
+                  </w:r>
+                  <w:r>
+                    <w:rPr>
+                      <w:szCs w:val="21"/>
+                      <w:lang w:eastAsia="zh-Hans"/>
+                    </w:rPr>
+                    <w:t>的</w:t>
+                  </w:r>
+                  <w:r>
+                    <w:rPr>
+                      <w:szCs w:val="21"/>
+                      <w:lang w:eastAsia="zh-Hans"/>
+                    </w:rPr>
+                    <w:t>UI</w:t>
+                  </w:r>
+                  <w:r>
+                    <w:rPr>
+                      <w:szCs w:val="21"/>
+                      <w:lang w:eastAsia="zh-Hans"/>
+                    </w:rPr>
+                    <w:t>界面</w:t>
+                  </w:r>
+                </w:p>
+              </w:tc>
+              <w:tc>
+                <w:tcPr>
+                  <w:tcW w:w="2091" w:type="dxa"/>
+                  <w:shd w:val="clear" w:color="auto" w:fill="auto"/>
+                </w:tcPr>
+                <w:p>
+                  <w:pPr>
+                    <w:adjustRightInd w:val="0"/>
+                    <w:snapToGrid w:val="0"/>
+                    <w:spacing w:line="460" w:lineRule="atLeast"/>
+                    <w:jc w:val="center"/>
+                    <w:rPr>
+                      <w:rFonts w:hint="eastAsia"/>
+                      <w:szCs w:val="21"/>
+                    </w:rPr>
+                  </w:pPr>
+                  <w:r>
+                    <w:rPr>
+                      <w:rFonts w:hint="eastAsia"/>
+                      <w:szCs w:val="21"/>
+                    </w:rPr>
+                    <w:t>3</w:t>
+                  </w:r>
+                  <w:r>
+                    <w:rPr>
+                      <w:rFonts w:hint="eastAsia"/>
+                      <w:szCs w:val="21"/>
+                    </w:rPr>
+                    <w:t>月</w:t>
+                  </w:r>
+                  <w:r>
+                    <w:rPr>
+                      <w:szCs w:val="21"/>
+                    </w:rPr>
+                    <w:t>7</w:t>
+                  </w:r>
+                  <w:r>
+                    <w:rPr>
+                      <w:rFonts w:hint="eastAsia"/>
+                      <w:szCs w:val="21"/>
+                    </w:rPr>
+                    <w:t>日～</w:t>
+                  </w:r>
+                  <w:r>
+                    <w:rPr>
+                      <w:rFonts w:hint="eastAsia"/>
+                      <w:szCs w:val="21"/>
+                    </w:rPr>
+                    <w:t>3</w:t>
+                  </w:r>
+                  <w:r>
+                    <w:rPr>
+                      <w:rFonts w:hint="eastAsia"/>
+                      <w:szCs w:val="21"/>
+                    </w:rPr>
+                    <w:t>月</w:t>
+                  </w:r>
+                  <w:r>
+                    <w:rPr>
+                      <w:rFonts w:hint="eastAsia"/>
+                      <w:szCs w:val="21"/>
+                    </w:rPr>
+                    <w:t>8</w:t>
+                  </w:r>
+                  <w:r>
+                    <w:rPr>
+                      <w:rFonts w:hint="eastAsia"/>
+                      <w:szCs w:val="21"/>
+                    </w:rPr>
+                    <w:t>日</w:t>
+                  </w:r>
+                </w:p>
+              </w:tc>
+              <w:tc>
+                <w:tcPr>
+                  <w:tcW w:w="2091" w:type="dxa"/>
+                  <w:shd w:val="clear" w:color="auto" w:fill="auto"/>
+                </w:tcPr>
+                <w:p>
+                  <w:pPr>
+                    <w:adjustRightInd w:val="0"/>
+                    <w:snapToGrid w:val="0"/>
+                    <w:spacing w:line="460" w:lineRule="atLeast"/>
+                    <w:jc w:val="center"/>
+                    <w:rPr>
+                      <w:rFonts w:hint="eastAsia"/>
+                      <w:szCs w:val="21"/>
+                    </w:rPr>
+                  </w:pPr>
+                  <w:r>
+                    <w:rPr>
+                      <w:rFonts w:hint="eastAsia"/>
+                      <w:szCs w:val="21"/>
+                    </w:rPr>
+                    <w:t>全体人员</w:t>
+                  </w:r>
+                </w:p>
+              </w:tc>
+            </w:tr>
+            <w:tr>
+              <w:tc>
+                <w:tcPr>
+                  <w:tcW w:w="704" w:type="dxa"/>
+                  <w:shd w:val="clear" w:color="auto" w:fill="auto"/>
+                </w:tcPr>
+                <w:p>
+                  <w:pPr>
+                    <w:adjustRightInd w:val="0"/>
+                    <w:snapToGrid w:val="0"/>
+                    <w:spacing w:line="460" w:lineRule="atLeast"/>
+                    <w:jc w:val="center"/>
+                    <w:rPr>
+                      <w:rFonts w:hint="eastAsia"/>
+                      <w:sz w:val="24"/>
+                      <w:szCs w:val="24"/>
+                    </w:rPr>
+                  </w:pPr>
+                  <w:r>
+                    <w:rPr>
+                      <w:rFonts w:hint="eastAsia"/>
+                      <w:sz w:val="24"/>
+                      <w:szCs w:val="24"/>
+                    </w:rPr>
+                    <w:t>9</w:t>
+                  </w:r>
+                </w:p>
+              </w:tc>
+              <w:tc>
+                <w:tcPr>
+                  <w:tcW w:w="3476" w:type="dxa"/>
+                  <w:shd w:val="clear" w:color="auto" w:fill="auto"/>
+                </w:tcPr>
+                <w:p>
+                  <w:pPr>
+                    <w:adjustRightInd w:val="0"/>
+                    <w:snapToGrid w:val="0"/>
+                    <w:spacing w:line="460" w:lineRule="atLeast"/>
+                    <w:jc w:val="center"/>
+                    <w:rPr>
+                      <w:rFonts w:hint="eastAsia"/>
+                      <w:szCs w:val="21"/>
+                    </w:rPr>
+                  </w:pPr>
+                  <w:r>
+                    <w:rPr>
+                      <w:rFonts w:hint="eastAsia"/>
+                      <w:szCs w:val="21"/>
+                    </w:rPr>
+                    <w:t>分工制作</w:t>
+                  </w:r>
+                  <w:r>
+                    <w:rPr>
+                      <w:rFonts w:hint="eastAsia"/>
+                      <w:szCs w:val="21"/>
+                    </w:rPr>
+                    <w:t>use-case</w:t>
+                  </w:r>
+                  <w:r>
+                    <w:rPr>
+                      <w:rFonts w:hint="eastAsia"/>
+                      <w:szCs w:val="21"/>
+                    </w:rPr>
+                    <w:t>模型，并编写</w:t>
+                  </w:r>
+                  <w:r>
+                    <w:rPr>
+                      <w:rFonts w:hint="eastAsia"/>
+                      <w:szCs w:val="21"/>
+                    </w:rPr>
+                    <w:t>use</w:t>
+                  </w:r>
+                  <w:r>
+                    <w:rPr>
+                      <w:szCs w:val="21"/>
+                    </w:rPr>
+                    <w:t>-</w:t>
+                  </w:r>
+                  <w:r>
+                    <w:rPr>
+                      <w:rFonts w:hint="eastAsia"/>
+                      <w:szCs w:val="21"/>
+                    </w:rPr>
+                    <w:t>case</w:t>
+                  </w:r>
+                  <w:r>
+                    <w:rPr>
+                      <w:rFonts w:hint="eastAsia"/>
+                      <w:szCs w:val="21"/>
+                    </w:rPr>
+                    <w:t>用例规约</w:t>
+                  </w:r>
+                </w:p>
+              </w:tc>
+              <w:tc>
+                <w:tcPr>
+                  <w:tcW w:w="2091" w:type="dxa"/>
+                  <w:shd w:val="clear" w:color="auto" w:fill="auto"/>
+                </w:tcPr>
+                <w:p>
+                  <w:pPr>
+                    <w:adjustRightInd w:val="0"/>
+                    <w:snapToGrid w:val="0"/>
+                    <w:spacing w:line="460" w:lineRule="atLeast"/>
+                    <w:jc w:val="center"/>
+                    <w:rPr>
+                      <w:rFonts w:hint="eastAsia"/>
+                      <w:szCs w:val="21"/>
+                    </w:rPr>
+                  </w:pPr>
+                  <w:r>
+                    <w:rPr>
+                      <w:rFonts w:hint="eastAsia"/>
+                      <w:szCs w:val="21"/>
+                    </w:rPr>
+                    <w:t>3</w:t>
+                  </w:r>
+                  <w:r>
+                    <w:rPr>
+                      <w:rFonts w:hint="eastAsia"/>
+                      <w:szCs w:val="21"/>
+                    </w:rPr>
+                    <w:t>月</w:t>
+                  </w:r>
+                  <w:r>
+                    <w:rPr>
+                      <w:rFonts w:hint="eastAsia"/>
+                      <w:szCs w:val="21"/>
+                    </w:rPr>
+                    <w:t>9</w:t>
+                  </w:r>
+                  <w:r>
+                    <w:rPr>
+                      <w:rFonts w:hint="eastAsia"/>
+                      <w:szCs w:val="21"/>
+                    </w:rPr>
+                    <w:t>日～</w:t>
+                  </w:r>
+                  <w:r>
+                    <w:rPr>
+                      <w:rFonts w:hint="eastAsia"/>
+                      <w:szCs w:val="21"/>
+                    </w:rPr>
+                    <w:t>3</w:t>
+                  </w:r>
+                  <w:r>
+                    <w:rPr>
+                      <w:rFonts w:hint="eastAsia"/>
+                      <w:szCs w:val="21"/>
+                    </w:rPr>
+                    <w:t>月</w:t>
+                  </w:r>
+                  <w:r>
+                    <w:rPr>
+                      <w:rFonts w:hint="eastAsia"/>
+                      <w:szCs w:val="21"/>
+                    </w:rPr>
+                    <w:t>1</w:t>
+                  </w:r>
+                  <w:r>
+                    <w:rPr>
+                      <w:szCs w:val="21"/>
+                    </w:rPr>
+                    <w:t>0</w:t>
+                  </w:r>
+                  <w:r>
+                    <w:rPr>
+                      <w:rFonts w:hint="eastAsia"/>
+                      <w:szCs w:val="21"/>
+                    </w:rPr>
+                    <w:t>日</w:t>
+                  </w:r>
+                </w:p>
+              </w:tc>
+              <w:tc>
+                <w:tcPr>
+                  <w:tcW w:w="2091" w:type="dxa"/>
+                  <w:shd w:val="clear" w:color="auto" w:fill="auto"/>
+                </w:tcPr>
+                <w:p>
+                  <w:pPr>
+                    <w:adjustRightInd w:val="0"/>
+                    <w:snapToGrid w:val="0"/>
+                    <w:spacing w:line="460" w:lineRule="atLeast"/>
+                    <w:jc w:val="center"/>
+                    <w:rPr>
+                      <w:rFonts w:hint="eastAsia"/>
+                      <w:szCs w:val="21"/>
+                    </w:rPr>
+                  </w:pPr>
+                  <w:r>
+                    <w:rPr>
+                      <w:rFonts w:hint="eastAsia"/>
+                      <w:szCs w:val="21"/>
+                    </w:rPr>
+                    <w:t>全体人员</w:t>
+                  </w:r>
+                </w:p>
+              </w:tc>
+            </w:tr>
+            <w:tr>
+              <w:tc>
+                <w:tcPr>
+                  <w:tcW w:w="704" w:type="dxa"/>
+                  <w:shd w:val="clear" w:color="auto" w:fill="auto"/>
+                </w:tcPr>
+                <w:p>
+                  <w:pPr>
+                    <w:adjustRightInd w:val="0"/>
+                    <w:snapToGrid w:val="0"/>
+                    <w:spacing w:line="460" w:lineRule="atLeast"/>
+                    <w:jc w:val="center"/>
+                    <w:rPr>
+                      <w:rFonts w:hint="eastAsia"/>
+                      <w:sz w:val="24"/>
+                      <w:szCs w:val="24"/>
+                    </w:rPr>
+                  </w:pPr>
+                  <w:r>
+                    <w:rPr>
+                      <w:rFonts w:hint="eastAsia"/>
+                      <w:sz w:val="24"/>
+                      <w:szCs w:val="24"/>
+                    </w:rPr>
+                    <w:t>1</w:t>
+                  </w:r>
+                  <w:r>
+                    <w:rPr>
+                      <w:sz w:val="24"/>
+                      <w:szCs w:val="24"/>
+                    </w:rPr>
+                    <w:t>0</w:t>
+                  </w:r>
+                </w:p>
+              </w:tc>
+              <w:tc>
+                <w:tcPr>
+                  <w:tcW w:w="3476" w:type="dxa"/>
+                  <w:shd w:val="clear" w:color="auto" w:fill="auto"/>
+                </w:tcPr>
+                <w:p>
+                  <w:pPr>
+                    <w:adjustRightInd w:val="0"/>
+                    <w:snapToGrid w:val="0"/>
+                    <w:spacing w:line="460" w:lineRule="atLeast"/>
+                    <w:jc w:val="center"/>
+                    <w:rPr>
+                      <w:rFonts w:hint="eastAsia"/>
+                      <w:szCs w:val="21"/>
+                    </w:rPr>
+                  </w:pPr>
+                  <w:r>
+                    <w:rPr>
+                      <w:rFonts w:hint="eastAsia"/>
+                      <w:szCs w:val="21"/>
+                    </w:rPr>
+                    <w:t>制作</w:t>
+                  </w:r>
+                  <w:r>
+                    <w:rPr>
+                      <w:szCs w:val="21"/>
+                    </w:rPr>
+                    <w:t>app</w:t>
+                  </w:r>
+                  <w:r>
+                    <w:rPr>
+                      <w:rFonts w:hint="eastAsia"/>
+                      <w:szCs w:val="21"/>
+                    </w:rPr>
+                    <w:t>使用演示</w:t>
+                  </w:r>
+                  <w:r>
+                    <w:rPr>
+                      <w:szCs w:val="21"/>
+                    </w:rPr>
+                    <w:t>.pdf</w:t>
+                  </w:r>
+                </w:p>
+              </w:tc>
+              <w:tc>
+                <w:tcPr>
+                  <w:tcW w:w="2091" w:type="dxa"/>
+                  <w:shd w:val="clear" w:color="auto" w:fill="auto"/>
+                </w:tcPr>
+                <w:p>
+                  <w:pPr>
+                    <w:adjustRightInd w:val="0"/>
+                    <w:snapToGrid w:val="0"/>
+                    <w:spacing w:line="460" w:lineRule="atLeast"/>
+                    <w:jc w:val="center"/>
+                    <w:rPr>
+                      <w:rFonts w:hint="eastAsia"/>
+                      <w:szCs w:val="21"/>
+                    </w:rPr>
+                  </w:pPr>
+                  <w:r>
+                    <w:rPr>
+                      <w:rFonts w:hint="eastAsia"/>
+                      <w:szCs w:val="21"/>
+                    </w:rPr>
+                    <w:t>3</w:t>
+                  </w:r>
+                  <w:r>
+                    <w:rPr>
+                      <w:rFonts w:hint="eastAsia"/>
+                      <w:szCs w:val="21"/>
+                    </w:rPr>
+                    <w:t>月</w:t>
+                  </w:r>
+                  <w:r>
+                    <w:rPr>
+                      <w:rFonts w:hint="eastAsia"/>
+                      <w:szCs w:val="21"/>
+                    </w:rPr>
+                    <w:t>1</w:t>
+                  </w:r>
+                  <w:r>
+                    <w:rPr>
+                      <w:szCs w:val="21"/>
+                    </w:rPr>
+                    <w:t>1</w:t>
+                  </w:r>
+                  <w:r>
+                    <w:rPr>
+                      <w:rFonts w:hint="eastAsia"/>
+                      <w:szCs w:val="21"/>
+                    </w:rPr>
+                    <w:t>日</w:t>
+                  </w:r>
+                </w:p>
+              </w:tc>
+              <w:tc>
+                <w:tcPr>
+                  <w:tcW w:w="2091" w:type="dxa"/>
+                  <w:shd w:val="clear" w:color="auto" w:fill="auto"/>
+                </w:tcPr>
+                <w:p>
+                  <w:pPr>
+                    <w:adjustRightInd w:val="0"/>
+                    <w:snapToGrid w:val="0"/>
+                    <w:spacing w:line="460" w:lineRule="atLeast"/>
+                    <w:jc w:val="center"/>
+                    <w:rPr>
+                      <w:rFonts w:hint="eastAsia"/>
+                      <w:szCs w:val="21"/>
+                    </w:rPr>
+                  </w:pPr>
+                  <w:r>
+                    <w:rPr>
+                      <w:rFonts w:hint="eastAsia"/>
+                      <w:szCs w:val="21"/>
+                    </w:rPr>
+                    <w:t>全体人员</w:t>
+                  </w:r>
+                </w:p>
+              </w:tc>
+            </w:tr>
+            <w:tr>
+              <w:tc>
+                <w:tcPr>
+                  <w:tcW w:w="704" w:type="dxa"/>
+                  <w:shd w:val="clear" w:color="auto" w:fill="auto"/>
+                </w:tcPr>
+                <w:p>
+                  <w:pPr>
+                    <w:adjustRightInd w:val="0"/>
+                    <w:snapToGrid w:val="0"/>
+                    <w:spacing w:line="460" w:lineRule="atLeast"/>
+                    <w:jc w:val="center"/>
+                    <w:rPr>
+                      <w:rFonts w:hint="eastAsia"/>
+                      <w:sz w:val="24"/>
+                      <w:szCs w:val="24"/>
+                    </w:rPr>
+                  </w:pPr>
+                  <w:r>
+                    <w:rPr>
+                      <w:rFonts w:hint="eastAsia"/>
+                      <w:sz w:val="24"/>
+                      <w:szCs w:val="24"/>
+                    </w:rPr>
+                    <w:t>1</w:t>
+                  </w:r>
+                  <w:r>
+                    <w:rPr>
+                      <w:sz w:val="24"/>
+                      <w:szCs w:val="24"/>
+                    </w:rPr>
+                    <w:t>1</w:t>
+                  </w:r>
+                </w:p>
+              </w:tc>
+              <w:tc>
+                <w:tcPr>
+                  <w:tcW w:w="3476" w:type="dxa"/>
+                  <w:shd w:val="clear" w:color="auto" w:fill="auto"/>
+                </w:tcPr>
+                <w:p>
+                  <w:pPr>
+                    <w:adjustRightInd w:val="0"/>
+                    <w:snapToGrid w:val="0"/>
+                    <w:spacing w:line="460" w:lineRule="atLeast"/>
+                    <w:jc w:val="center"/>
+                    <w:rPr>
+                      <w:rFonts w:hint="eastAsia"/>
+                      <w:szCs w:val="21"/>
+                    </w:rPr>
+                  </w:pPr>
+                  <w:r>
+                    <w:rPr>
+                      <w:rFonts w:hint="eastAsia"/>
+                      <w:szCs w:val="21"/>
+                    </w:rPr>
+                    <w:t>填写</w:t>
+                  </w:r>
+                  <w:r>
+                    <w:rPr>
+                      <w:rFonts w:hint="eastAsia"/>
+                      <w:szCs w:val="21"/>
+                    </w:rPr>
+                    <w:t>《</w:t>
                   </w:r>
                   <w:r>
                     <w:rPr>
@@ -1729,7 +2440,22 @@
                       <w:rFonts w:hint="eastAsia"/>
                       <w:szCs w:val="21"/>
                     </w:rPr>
-                    <w:t>、《旅游景点的模糊推荐》界面原型迭代汇报</w:t>
+                    <w:t>，制作</w:t>
+                  </w:r>
+                  <w:r>
+                    <w:rPr>
+                      <w:rFonts w:hint="eastAsia"/>
+                      <w:szCs w:val="21"/>
+                    </w:rPr>
+                    <w:t>旅游景点的模糊推荐》界面原型迭代汇</w:t>
+                  </w:r>
+                  <w:r>
+                    <w:rPr>
+                      <w:rFonts w:hint="eastAsia"/>
+                      <w:szCs w:val="21"/>
+                    </w:rPr>
+                    <w:lastRenderedPageBreak/>
+                    <w:t>报</w:t>
                   </w:r>
                   <w:r>
                     <w:rPr>
@@ -1737,30 +2463,6 @@
                     </w:rPr>
                     <w:t>.pptx</w:t>
                   </w:r>
-                  <w:r>
-                    <w:rPr>
-                      <w:szCs w:val="21"/>
-                    </w:rPr>
-                    <w:t>、</w:t>
-                  </w:r>
-                  <w:r>
-                    <w:rPr>
-                      <w:szCs w:val="21"/>
-                    </w:rPr>
-                    <w:t>app</w:t>
-                  </w:r>
-                  <w:r>
-                    <w:rPr>
-                      <w:szCs w:val="21"/>
-                    </w:rPr>
-                    <w:t>使用演示</w:t>
-                  </w:r>
-                  <w:r>
-                    <w:rPr>
-                      <w:szCs w:val="21"/>
-                    </w:rPr>
-                    <w:t>.pdf</w:t>
-                  </w:r>
                 </w:p>
               </w:tc>
               <w:tc>
@@ -1775,14 +2477,16 @@
                     <w:spacing w:line="460" w:lineRule="atLeast"/>
                     <w:jc w:val="center"/>
                     <w:rPr>
-                      <w:szCs w:val="21"/>
-                    </w:rPr>
-                  </w:pPr>
-                  <w:r>
-                    <w:rPr>
-                      <w:rFonts w:hint="eastAsia"/>
-                      <w:szCs w:val="21"/>
-                    </w:rPr>
+                      <w:rFonts w:hint="eastAsia"/>
+                      <w:szCs w:val="21"/>
+                    </w:rPr>
+                  </w:pPr>
+                  <w:r>
+                    <w:rPr>
+                      <w:rFonts w:hint="eastAsia"/>
+                      <w:szCs w:val="21"/>
+                    </w:rPr>
+                    <w:lastRenderedPageBreak/>
                     <w:t>3</w:t>
                   </w:r>
                   <w:r>
@@ -1803,18 +2507,38 @@
                     <w:rPr>
                       <w:szCs w:val="21"/>
                     </w:rPr>
+                    <w:t>2</w:t>
+                  </w:r>
+                  <w:r>
+                    <w:rPr>
+                      <w:rFonts w:hint="eastAsia"/>
+                      <w:szCs w:val="21"/>
+                    </w:rPr>
+                    <w:t>日～</w:t>
+                  </w:r>
+                  <w:r>
+                    <w:rPr>
+                      <w:rFonts w:hint="eastAsia"/>
+                      <w:szCs w:val="21"/>
+                    </w:rPr>
+                    <w:t>3</w:t>
+                  </w:r>
+                  <w:r>
+                    <w:rPr>
+                      <w:rFonts w:hint="eastAsia"/>
+                      <w:szCs w:val="21"/>
+                    </w:rPr>
+                    <w:t>月</w:t>
+                  </w:r>
+                  <w:r>
+                    <w:rPr>
+                      <w:rFonts w:hint="eastAsia"/>
+                      <w:szCs w:val="21"/>
+                    </w:rPr>
                     <w:t>1</w:t>
                   </w:r>
                   <w:r>
                     <w:rPr>
-                      <w:rFonts w:hint="eastAsia"/>
-                      <w:szCs w:val="21"/>
-                    </w:rPr>
-                    <w:t>日～</w:t>
-                  </w:r>
-                  <w:r>
-                    <w:rPr>
-                      <w:rFonts w:hint="eastAsia"/>
                       <w:szCs w:val="21"/>
                     </w:rPr>
                     <w:t>3</w:t>
@@ -1824,26 +2548,6 @@
                       <w:rFonts w:hint="eastAsia"/>
                       <w:szCs w:val="21"/>
                     </w:rPr>
-                    <w:t>月</w:t>
-                  </w:r>
-                  <w:r>
-                    <w:rPr>
-                      <w:rFonts w:hint="eastAsia"/>
-                      <w:szCs w:val="21"/>
-                    </w:rPr>
-                    <w:t>1</w:t>
-                  </w:r>
-                  <w:r>
-                    <w:rPr>
-                      <w:szCs w:val="21"/>
-                    </w:rPr>
-                    <w:t>3</w:t>
-                  </w:r>
-                  <w:r>
-                    <w:rPr>
-                      <w:rFonts w:hint="eastAsia"/>
-                      <w:szCs w:val="21"/>
-                    </w:rPr>
                     <w:t>日</w:t>
                   </w:r>
                 </w:p>
@@ -1860,6 +2564,7 @@
                     <w:spacing w:line="460" w:lineRule="atLeast"/>
                     <w:jc w:val="center"/>
                     <w:rPr>
+                      <w:rFonts w:hint="eastAsia"/>
                       <w:szCs w:val="21"/>
                     </w:rPr>
                   </w:pPr>
@@ -1905,7 +2610,6 @@
               <w:snapToGrid w:val="0"/>
               <w:spacing w:line="460" w:lineRule="atLeast"/>
               <w:rPr>
-                <w:rFonts w:hint="eastAsia"/>
                 <w:szCs w:val="21"/>
               </w:rPr>
             </w:pPr>
@@ -1914,6 +2618,7 @@
                 <w:rFonts w:hint="eastAsia"/>
                 <w:szCs w:val="21"/>
               </w:rPr>
+              <w:lastRenderedPageBreak/>
               <w:t>预期</w:t>
             </w:r>
             <w:r>
@@ -2042,7 +2747,6 @@
               <w:rPr>
                 <w:szCs w:val="21"/>
               </w:rPr>
-              <w:lastRenderedPageBreak/>
               <w:t>app</w:t>
             </w:r>
             <w:r>
@@ -2056,6 +2760,92 @@
                 <w:szCs w:val="21"/>
               </w:rPr>
               <w:t>.pdf</w:t>
+            </w:r>
+          </w:p>
+          <w:p>
+            <w:pPr>
+              <w:pStyle w:val="aa"/>
+              <w:numPr>
+                <w:ilvl w:val="0"/>
+                <w:numId w:val="1"/>
+              </w:numPr>
+              <w:adjustRightInd w:val="0"/>
+              <w:snapToGrid w:val="0"/>
+              <w:spacing w:line="460" w:lineRule="atLeast"/>
+              <w:ind w:firstLineChars="0"/>
+              <w:rPr>
+                <w:szCs w:val="21"/>
+              </w:rPr>
+            </w:pPr>
+            <w:r>
+              <w:rPr>
+                <w:rFonts w:hint="eastAsia"/>
+                <w:szCs w:val="21"/>
+              </w:rPr>
+              <w:t>use</w:t>
+            </w:r>
+            <w:r>
+              <w:rPr>
+                <w:szCs w:val="21"/>
+              </w:rPr>
+              <w:t>-</w:t>
+            </w:r>
+            <w:r>
+              <w:rPr>
+                <w:rFonts w:hint="eastAsia"/>
+                <w:szCs w:val="21"/>
+              </w:rPr>
+              <w:t>case</w:t>
+            </w:r>
+            <w:r>
+              <w:rPr>
+                <w:rFonts w:hint="eastAsia"/>
+                <w:szCs w:val="21"/>
+              </w:rPr>
+              <w:t>模型</w:t>
+            </w:r>
+          </w:p>
+          <w:p>
+            <w:pPr>
+              <w:pStyle w:val="aa"/>
+              <w:numPr>
+                <w:ilvl w:val="0"/>
+                <w:numId w:val="1"/>
+              </w:numPr>
+              <w:adjustRightInd w:val="0"/>
+              <w:snapToGrid w:val="0"/>
+              <w:spacing w:line="460" w:lineRule="atLeast"/>
+              <w:ind w:firstLineChars="0"/>
+              <w:rPr>
+                <w:szCs w:val="21"/>
+              </w:rPr>
+            </w:pPr>
+            <w:r>
+              <w:rPr>
+                <w:rFonts w:hint="eastAsia"/>
+                <w:szCs w:val="21"/>
+              </w:rPr>
+              <w:t>use</w:t>
+            </w:r>
+            <w:r>
+              <w:rPr>
+                <w:szCs w:val="21"/>
+              </w:rPr>
+              <w:t>-</w:t>
+            </w:r>
+            <w:r>
+              <w:rPr>
+                <w:rFonts w:hint="eastAsia"/>
+                <w:szCs w:val="21"/>
+              </w:rPr>
+              <w:t>case</w:t>
+            </w:r>
+            <w:r>
+              <w:rPr>
+                <w:rFonts w:hint="eastAsia"/>
+                <w:szCs w:val="21"/>
+              </w:rPr>
+              <w:t>用例规约</w:t>
             </w:r>
           </w:p>
         </w:tc>
@@ -2085,7 +2875,6 @@
                 <w:rFonts w:hint="eastAsia"/>
                 <w:szCs w:val="21"/>
               </w:rPr>
-              <w:lastRenderedPageBreak/>
               <w:t>主要的风险和应对方案：</w:t>
             </w:r>
           </w:p>

</xml_diff>